<commit_message>
applied remaining change requests
</commit_message>
<xml_diff>
--- a/output/Review_of_Standards.docx
+++ b/output/Review_of_Standards.docx
@@ -23,7 +23,7 @@
         <w:pStyle w:val="Date"/>
       </w:pPr>
       <w:r>
-        <w:t xml:space="preserve">2025-04-28</w:t>
+        <w:t xml:space="preserve">2025-05-01</w:t>
       </w:r>
     </w:p>
     <w:bookmarkStart w:id="20" w:name="Xff34edc44ae31c8f12a67c7de3af679c4172652"/>
@@ -40,7 +40,15 @@
         <w:pStyle w:val="FirstParagraph"/>
       </w:pPr>
       <w:r>
-        <w:t xml:space="preserve">TBD</w:t>
+        <w:t xml:space="preserve">This technical report provides a comprehensive overview of the current landscape of standards and specifications related to digital media authenticity and artificial intelligence. It categorizes these standards into five key areas: content provenance, trust and authenticity, asset identifiers, rights declarations, and watermarking. The report highlights the importance of these standards in ensuring the integrity, traceability, and trustworthiness of digital content, particularly in the context of generative AI and its implications for content creation and distribution.</w:t>
+      </w:r>
+    </w:p>
+    <w:p>
+      <w:pPr>
+        <w:pStyle w:val="BodyText"/>
+      </w:pPr>
+      <w:r>
+        <w:t xml:space="preserve">By mapping the contributions of various Standard Development Organizations (SDOs) and groups, this report identifies existing gaps and opportunities for further standardization. It serves as a valuable resource for stakeholders seeking to navigate the complex ecosystem of digital media standards and implement best practices to safeguard the authenticity and rights of digital assets. The findings underscore the critical role of robust standards in fostering trust and accountability in the evolving digital landscape.</w:t>
       </w:r>
     </w:p>
     <w:bookmarkEnd w:id="20"/>
@@ -340,6 +348,27 @@
           <w:b/>
           <w:bCs/>
         </w:rPr>
+        <w:t xml:space="preserve">Media Types:</w:t>
+      </w:r>
+      <w:r>
+        <w:t xml:space="preserve"> </w:t>
+      </w:r>
+      <w:r>
+        <w:t xml:space="preserve">Any</w:t>
+      </w:r>
+    </w:p>
+    <w:p>
+      <w:pPr>
+        <w:numPr>
+          <w:ilvl w:val="0"/>
+          <w:numId w:val="1001"/>
+        </w:numPr>
+      </w:pPr>
+      <w:r>
+        <w:rPr>
+          <w:b/>
+          <w:bCs/>
+        </w:rPr>
         <w:t xml:space="preserve">Summary:</w:t>
       </w:r>
       <w:r>
@@ -439,6 +468,27 @@
           <w:b/>
           <w:bCs/>
         </w:rPr>
+        <w:t xml:space="preserve">Media Types:</w:t>
+      </w:r>
+      <w:r>
+        <w:t xml:space="preserve"> </w:t>
+      </w:r>
+      <w:r>
+        <w:t xml:space="preserve">Any</w:t>
+      </w:r>
+    </w:p>
+    <w:p>
+      <w:pPr>
+        <w:numPr>
+          <w:ilvl w:val="0"/>
+          <w:numId w:val="1002"/>
+        </w:numPr>
+      </w:pPr>
+      <w:r>
+        <w:rPr>
+          <w:b/>
+          <w:bCs/>
+        </w:rPr>
         <w:t xml:space="preserve">Summary:</w:t>
       </w:r>
       <w:r>
@@ -538,6 +588,27 @@
           <w:b/>
           <w:bCs/>
         </w:rPr>
+        <w:t xml:space="preserve">Media Types:</w:t>
+      </w:r>
+      <w:r>
+        <w:t xml:space="preserve"> </w:t>
+      </w:r>
+      <w:r>
+        <w:t xml:space="preserve">Any, but focused on images</w:t>
+      </w:r>
+    </w:p>
+    <w:p>
+      <w:pPr>
+        <w:numPr>
+          <w:ilvl w:val="0"/>
+          <w:numId w:val="1003"/>
+        </w:numPr>
+      </w:pPr>
+      <w:r>
+        <w:rPr>
+          <w:b/>
+          <w:bCs/>
+        </w:rPr>
         <w:t xml:space="preserve">Summary:</w:t>
       </w:r>
       <w:r>
@@ -611,6 +682,27 @@
           <w:b/>
           <w:bCs/>
         </w:rPr>
+        <w:t xml:space="preserve">Media Types:</w:t>
+      </w:r>
+      <w:r>
+        <w:t xml:space="preserve"> </w:t>
+      </w:r>
+      <w:r>
+        <w:t xml:space="preserve">Any, but focused on images</w:t>
+      </w:r>
+    </w:p>
+    <w:p>
+      <w:pPr>
+        <w:numPr>
+          <w:ilvl w:val="0"/>
+          <w:numId w:val="1004"/>
+        </w:numPr>
+      </w:pPr>
+      <w:r>
+        <w:rPr>
+          <w:b/>
+          <w:bCs/>
+        </w:rPr>
         <w:t xml:space="preserve">Summary:</w:t>
       </w:r>
       <w:r>
@@ -670,6 +762,27 @@
       </w:r>
       <w:r>
         <w:t xml:space="preserve">Initiated</w:t>
+      </w:r>
+    </w:p>
+    <w:p>
+      <w:pPr>
+        <w:numPr>
+          <w:ilvl w:val="0"/>
+          <w:numId w:val="1005"/>
+        </w:numPr>
+      </w:pPr>
+      <w:r>
+        <w:rPr>
+          <w:b/>
+          <w:bCs/>
+        </w:rPr>
+        <w:t xml:space="preserve">Media Types:</w:t>
+      </w:r>
+      <w:r>
+        <w:t xml:space="preserve"> </w:t>
+      </w:r>
+      <w:r>
+        <w:t xml:space="preserve">Images</w:t>
       </w:r>
     </w:p>
     <w:p>
@@ -783,6 +896,27 @@
           <w:b/>
           <w:bCs/>
         </w:rPr>
+        <w:t xml:space="preserve">Media Types:</w:t>
+      </w:r>
+      <w:r>
+        <w:t xml:space="preserve"> </w:t>
+      </w:r>
+      <w:r>
+        <w:t xml:space="preserve">Any</w:t>
+      </w:r>
+    </w:p>
+    <w:p>
+      <w:pPr>
+        <w:numPr>
+          <w:ilvl w:val="0"/>
+          <w:numId w:val="1006"/>
+        </w:numPr>
+      </w:pPr>
+      <w:r>
+        <w:rPr>
+          <w:b/>
+          <w:bCs/>
+        </w:rPr>
         <w:t xml:space="preserve">Summary:</w:t>
       </w:r>
       <w:r>
@@ -882,6 +1016,27 @@
           <w:b/>
           <w:bCs/>
         </w:rPr>
+        <w:t xml:space="preserve">Media Types:</w:t>
+      </w:r>
+      <w:r>
+        <w:t xml:space="preserve"> </w:t>
+      </w:r>
+      <w:r>
+        <w:t xml:space="preserve">Web pages</w:t>
+      </w:r>
+    </w:p>
+    <w:p>
+      <w:pPr>
+        <w:numPr>
+          <w:ilvl w:val="0"/>
+          <w:numId w:val="1007"/>
+        </w:numPr>
+      </w:pPr>
+      <w:r>
+        <w:rPr>
+          <w:b/>
+          <w:bCs/>
+        </w:rPr>
         <w:t xml:space="preserve">Summary:</w:t>
       </w:r>
       <w:r>
@@ -981,6 +1136,27 @@
           <w:b/>
           <w:bCs/>
         </w:rPr>
+        <w:t xml:space="preserve">Media Types:</w:t>
+      </w:r>
+      <w:r>
+        <w:t xml:space="preserve"> </w:t>
+      </w:r>
+      <w:r>
+        <w:t xml:space="preserve">Any</w:t>
+      </w:r>
+    </w:p>
+    <w:p>
+      <w:pPr>
+        <w:numPr>
+          <w:ilvl w:val="0"/>
+          <w:numId w:val="1008"/>
+        </w:numPr>
+      </w:pPr>
+      <w:r>
+        <w:rPr>
+          <w:b/>
+          <w:bCs/>
+        </w:rPr>
         <w:t xml:space="preserve">Summary:</w:t>
       </w:r>
       <w:r>
@@ -1080,6 +1256,27 @@
           <w:b/>
           <w:bCs/>
         </w:rPr>
+        <w:t xml:space="preserve">Media Types:</w:t>
+      </w:r>
+      <w:r>
+        <w:t xml:space="preserve"> </w:t>
+      </w:r>
+      <w:r>
+        <w:t xml:space="preserve">n/a</w:t>
+      </w:r>
+    </w:p>
+    <w:p>
+      <w:pPr>
+        <w:numPr>
+          <w:ilvl w:val="0"/>
+          <w:numId w:val="1009"/>
+        </w:numPr>
+      </w:pPr>
+      <w:r>
+        <w:rPr>
+          <w:b/>
+          <w:bCs/>
+        </w:rPr>
         <w:t xml:space="preserve">Summary:</w:t>
       </w:r>
       <w:r>
@@ -1179,13 +1376,28 @@
           <w:b/>
           <w:bCs/>
         </w:rPr>
-        <w:t xml:space="preserve">Summary:</w:t>
-      </w:r>
-      <w:r>
-        <w:t xml:space="preserve"> </w:t>
-      </w:r>
-      <w:r>
-        <w:t xml:space="preserve">This framework provides guidelines for trust-based media services. It includes methods for establishing and maintaining trust in digital media platforms, ensuring that users can rely on the content they access. This is particularly important in contexts where media services are used to distribute sensitive or high-value content.</w:t>
+        <w:t xml:space="preserve">Media Types:</w:t>
+      </w:r>
+      <w:r>
+        <w:t xml:space="preserve"> </w:t>
+      </w:r>
+      <w:r>
+        <w:t xml:space="preserve">n/a</w:t>
+      </w:r>
+    </w:p>
+    <w:p>
+      <w:pPr>
+        <w:pStyle w:val="SourceCode"/>
+        <w:numPr>
+          <w:ilvl w:val="0"/>
+          <w:numId w:val="1000"/>
+        </w:numPr>
+      </w:pPr>
+      <w:r>
+        <w:rPr>
+          <w:rStyle w:val="VerbatimChar"/>
+        </w:rPr>
+        <w:t xml:space="preserve">*Summary:* This framework provides guidelines for trust-based media services. It includes methods for establishing and maintaining trust in digital media platforms, ensuring that users can rely on the content they access. This is particularly important in contexts where media services are used to distribute sensitive or high-value content.</w:t>
       </w:r>
     </w:p>
     <w:bookmarkEnd w:id="49"/>
@@ -1278,6 +1490,27 @@
           <w:b/>
           <w:bCs/>
         </w:rPr>
+        <w:t xml:space="preserve">Media Types:</w:t>
+      </w:r>
+      <w:r>
+        <w:t xml:space="preserve"> </w:t>
+      </w:r>
+      <w:r>
+        <w:t xml:space="preserve">Web pages</w:t>
+      </w:r>
+    </w:p>
+    <w:p>
+      <w:pPr>
+        <w:numPr>
+          <w:ilvl w:val="0"/>
+          <w:numId w:val="1011"/>
+        </w:numPr>
+      </w:pPr>
+      <w:r>
+        <w:rPr>
+          <w:b/>
+          <w:bCs/>
+        </w:rPr>
         <w:t xml:space="preserve">Summary:</w:t>
       </w:r>
       <w:r>
@@ -1377,6 +1610,27 @@
           <w:b/>
           <w:bCs/>
         </w:rPr>
+        <w:t xml:space="preserve">Media Types:</w:t>
+      </w:r>
+      <w:r>
+        <w:t xml:space="preserve"> </w:t>
+      </w:r>
+      <w:r>
+        <w:t xml:space="preserve">Web pages</w:t>
+      </w:r>
+    </w:p>
+    <w:p>
+      <w:pPr>
+        <w:numPr>
+          <w:ilvl w:val="0"/>
+          <w:numId w:val="1012"/>
+        </w:numPr>
+      </w:pPr>
+      <w:r>
+        <w:rPr>
+          <w:b/>
+          <w:bCs/>
+        </w:rPr>
         <w:t xml:space="preserve">Summary:</w:t>
       </w:r>
       <w:r>
@@ -1476,6 +1730,27 @@
           <w:b/>
           <w:bCs/>
         </w:rPr>
+        <w:t xml:space="preserve">Media Types:</w:t>
+      </w:r>
+      <w:r>
+        <w:t xml:space="preserve"> </w:t>
+      </w:r>
+      <w:r>
+        <w:t xml:space="preserve">Any</w:t>
+      </w:r>
+    </w:p>
+    <w:p>
+      <w:pPr>
+        <w:numPr>
+          <w:ilvl w:val="0"/>
+          <w:numId w:val="1013"/>
+        </w:numPr>
+      </w:pPr>
+      <w:r>
+        <w:rPr>
+          <w:b/>
+          <w:bCs/>
+        </w:rPr>
         <w:t xml:space="preserve">Summary:</w:t>
       </w:r>
       <w:r>
@@ -1575,6 +1850,27 @@
           <w:b/>
           <w:bCs/>
         </w:rPr>
+        <w:t xml:space="preserve">Media Types:</w:t>
+      </w:r>
+      <w:r>
+        <w:t xml:space="preserve"> </w:t>
+      </w:r>
+      <w:r>
+        <w:t xml:space="preserve">Any</w:t>
+      </w:r>
+    </w:p>
+    <w:p>
+      <w:pPr>
+        <w:numPr>
+          <w:ilvl w:val="0"/>
+          <w:numId w:val="1014"/>
+        </w:numPr>
+      </w:pPr>
+      <w:r>
+        <w:rPr>
+          <w:b/>
+          <w:bCs/>
+        </w:rPr>
         <w:t xml:space="preserve">Summary:</w:t>
       </w:r>
       <w:r>
@@ -1674,6 +1970,27 @@
           <w:b/>
           <w:bCs/>
         </w:rPr>
+        <w:t xml:space="preserve">Media Types:</w:t>
+      </w:r>
+      <w:r>
+        <w:t xml:space="preserve"> </w:t>
+      </w:r>
+      <w:r>
+        <w:t xml:space="preserve">Web pages, EPub and PDF</w:t>
+      </w:r>
+    </w:p>
+    <w:p>
+      <w:pPr>
+        <w:numPr>
+          <w:ilvl w:val="0"/>
+          <w:numId w:val="1015"/>
+        </w:numPr>
+      </w:pPr>
+      <w:r>
+        <w:rPr>
+          <w:b/>
+          <w:bCs/>
+        </w:rPr>
         <w:t xml:space="preserve">Summary:</w:t>
       </w:r>
       <w:r>
@@ -1773,6 +2090,27 @@
           <w:b/>
           <w:bCs/>
         </w:rPr>
+        <w:t xml:space="preserve">Media Types:</w:t>
+      </w:r>
+      <w:r>
+        <w:t xml:space="preserve"> </w:t>
+      </w:r>
+      <w:r>
+        <w:t xml:space="preserve">Any</w:t>
+      </w:r>
+    </w:p>
+    <w:p>
+      <w:pPr>
+        <w:numPr>
+          <w:ilvl w:val="0"/>
+          <w:numId w:val="1016"/>
+        </w:numPr>
+      </w:pPr>
+      <w:r>
+        <w:rPr>
+          <w:b/>
+          <w:bCs/>
+        </w:rPr>
         <w:t xml:space="preserve">Summary:</w:t>
       </w:r>
       <w:r>
@@ -1872,6 +2210,27 @@
           <w:b/>
           <w:bCs/>
         </w:rPr>
+        <w:t xml:space="preserve">Media Types:</w:t>
+      </w:r>
+      <w:r>
+        <w:t xml:space="preserve"> </w:t>
+      </w:r>
+      <w:r>
+        <w:t xml:space="preserve">Any</w:t>
+      </w:r>
+    </w:p>
+    <w:p>
+      <w:pPr>
+        <w:numPr>
+          <w:ilvl w:val="0"/>
+          <w:numId w:val="1017"/>
+        </w:numPr>
+      </w:pPr>
+      <w:r>
+        <w:rPr>
+          <w:b/>
+          <w:bCs/>
+        </w:rPr>
         <w:t xml:space="preserve">Summary:</w:t>
       </w:r>
       <w:r>
@@ -1934,7 +2293,7 @@
           <w:rPr>
             <w:rStyle w:val="Hyperlink"/>
           </w:rPr>
-          <w:t xml:space="preserve">draft-vaughan-aipref-vocab-00</w:t>
+          <w:t xml:space="preserve">ietf-aipref-vocab-00</w:t>
         </w:r>
       </w:hyperlink>
     </w:p>
@@ -1956,7 +2315,7 @@
         <w:t xml:space="preserve"> </w:t>
       </w:r>
       <w:r>
-        <w:t xml:space="preserve">Withdrawn</w:t>
+        <w:t xml:space="preserve">In Progress</w:t>
       </w:r>
     </w:p>
     <w:p>
@@ -1971,13 +2330,34 @@
           <w:b/>
           <w:bCs/>
         </w:rPr>
+        <w:t xml:space="preserve">Media Types:</w:t>
+      </w:r>
+      <w:r>
+        <w:t xml:space="preserve"> </w:t>
+      </w:r>
+      <w:r>
+        <w:t xml:space="preserve">Any</w:t>
+      </w:r>
+    </w:p>
+    <w:p>
+      <w:pPr>
+        <w:numPr>
+          <w:ilvl w:val="0"/>
+          <w:numId w:val="1018"/>
+        </w:numPr>
+      </w:pPr>
+      <w:r>
+        <w:rPr>
+          <w:b/>
+          <w:bCs/>
+        </w:rPr>
         <w:t xml:space="preserve">Summary:</w:t>
       </w:r>
       <w:r>
         <w:t xml:space="preserve"> </w:t>
       </w:r>
       <w:r>
-        <w:t xml:space="preserve">This draft offers a vocabulary for expressing content preferences for AI. It includes guidelines for creating and maintaining preference files, which can be used to document the preferences of digital assets. This helps in ensuring that content is used in accordance with the creator’s preferences.</w:t>
+        <w:t xml:space="preserve">This document proposes a standardized vocabulary of use cases that can be targeted when expressing machine-readable opt-outs related to Text and Data Mining (TDM) and AI training. The vocabulary is agnostic to specific opt-out mechanisms and enables declaring parties to communicate restrictions or permissions regarding the use of their digital assets in a structured and interoperable manner.</w:t>
       </w:r>
     </w:p>
     <w:bookmarkEnd w:id="65"/>
@@ -2070,6 +2450,27 @@
           <w:b/>
           <w:bCs/>
         </w:rPr>
+        <w:t xml:space="preserve">Media Types:</w:t>
+      </w:r>
+      <w:r>
+        <w:t xml:space="preserve"> </w:t>
+      </w:r>
+      <w:r>
+        <w:t xml:space="preserve">Audio</w:t>
+      </w:r>
+    </w:p>
+    <w:p>
+      <w:pPr>
+        <w:numPr>
+          <w:ilvl w:val="0"/>
+          <w:numId w:val="1019"/>
+        </w:numPr>
+      </w:pPr>
+      <w:r>
+        <w:rPr>
+          <w:b/>
+          <w:bCs/>
+        </w:rPr>
         <w:t xml:space="preserve">Summary:</w:t>
       </w:r>
       <w:r>
@@ -2154,7 +2555,28 @@
         <w:t xml:space="preserve"> </w:t>
       </w:r>
       <w:r>
-        <w:t xml:space="preserve">Published</w:t>
+        <w:t xml:space="preserve">Published, but temporary</w:t>
+      </w:r>
+    </w:p>
+    <w:p>
+      <w:pPr>
+        <w:numPr>
+          <w:ilvl w:val="0"/>
+          <w:numId w:val="1020"/>
+        </w:numPr>
+      </w:pPr>
+      <w:r>
+        <w:rPr>
+          <w:b/>
+          <w:bCs/>
+        </w:rPr>
+        <w:t xml:space="preserve">Media Types:</w:t>
+      </w:r>
+      <w:r>
+        <w:t xml:space="preserve"> </w:t>
+      </w:r>
+      <w:r>
+        <w:t xml:space="preserve">Images, video</w:t>
       </w:r>
     </w:p>
     <w:p>
@@ -2268,6 +2690,27 @@
           <w:b/>
           <w:bCs/>
         </w:rPr>
+        <w:t xml:space="preserve">Media Types:</w:t>
+      </w:r>
+      <w:r>
+        <w:t xml:space="preserve"> </w:t>
+      </w:r>
+      <w:r>
+        <w:t xml:space="preserve">EPub and PDF</w:t>
+      </w:r>
+    </w:p>
+    <w:p>
+      <w:pPr>
+        <w:numPr>
+          <w:ilvl w:val="0"/>
+          <w:numId w:val="1021"/>
+        </w:numPr>
+      </w:pPr>
+      <w:r>
+        <w:rPr>
+          <w:b/>
+          <w:bCs/>
+        </w:rPr>
         <w:t xml:space="preserve">Summary:</w:t>
       </w:r>
       <w:r>
@@ -2367,6 +2810,27 @@
           <w:b/>
           <w:bCs/>
         </w:rPr>
+        <w:t xml:space="preserve">Media Types:</w:t>
+      </w:r>
+      <w:r>
+        <w:t xml:space="preserve"> </w:t>
+      </w:r>
+      <w:r>
+        <w:t xml:space="preserve">Images</w:t>
+      </w:r>
+    </w:p>
+    <w:p>
+      <w:pPr>
+        <w:numPr>
+          <w:ilvl w:val="0"/>
+          <w:numId w:val="1022"/>
+        </w:numPr>
+      </w:pPr>
+      <w:r>
+        <w:rPr>
+          <w:b/>
+          <w:bCs/>
+        </w:rPr>
         <w:t xml:space="preserve">Summary:</w:t>
       </w:r>
       <w:r>
@@ -2466,6 +2930,27 @@
           <w:b/>
           <w:bCs/>
         </w:rPr>
+        <w:t xml:space="preserve">Media Types:</w:t>
+      </w:r>
+      <w:r>
+        <w:t xml:space="preserve"> </w:t>
+      </w:r>
+      <w:r>
+        <w:t xml:space="preserve">Video</w:t>
+      </w:r>
+    </w:p>
+    <w:p>
+      <w:pPr>
+        <w:numPr>
+          <w:ilvl w:val="0"/>
+          <w:numId w:val="1023"/>
+        </w:numPr>
+      </w:pPr>
+      <w:r>
+        <w:rPr>
+          <w:b/>
+          <w:bCs/>
+        </w:rPr>
         <w:t xml:space="preserve">Summary:</w:t>
       </w:r>
       <w:r>
@@ -2565,6 +3050,27 @@
           <w:b/>
           <w:bCs/>
         </w:rPr>
+        <w:t xml:space="preserve">Media Types:</w:t>
+      </w:r>
+      <w:r>
+        <w:t xml:space="preserve"> </w:t>
+      </w:r>
+      <w:r>
+        <w:t xml:space="preserve">Any</w:t>
+      </w:r>
+    </w:p>
+    <w:p>
+      <w:pPr>
+        <w:numPr>
+          <w:ilvl w:val="0"/>
+          <w:numId w:val="1024"/>
+        </w:numPr>
+      </w:pPr>
+      <w:r>
+        <w:rPr>
+          <w:b/>
+          <w:bCs/>
+        </w:rPr>
         <w:t xml:space="preserve">Summary:</w:t>
       </w:r>
       <w:r>
@@ -2576,7 +3082,7 @@
     </w:p>
     <w:bookmarkEnd w:id="77"/>
     <w:bookmarkEnd w:id="78"/>
-    <w:bookmarkStart w:id="84" w:name="Xaa001a63acd0ff0a1e9bcd198b7f354a92f792e"/>
+    <w:bookmarkStart w:id="86" w:name="Xaa001a63acd0ff0a1e9bcd198b7f354a92f792e"/>
     <w:p>
       <w:pPr>
         <w:pStyle w:val="Heading1"/>
@@ -4133,13 +4639,22 @@
       </w:tr>
     </w:tbl>
     <w:bookmarkEnd w:id="79"/>
-    <w:bookmarkStart w:id="83" w:name="X6967b010f3708e6a90d69321ff920490ee95806"/>
+    <w:bookmarkStart w:id="85" w:name="X569292577f64fb049924eb3185ffd6f513576c7"/>
     <w:p>
       <w:pPr>
         <w:pStyle w:val="Heading2"/>
       </w:pPr>
       <w:r>
-        <w:t xml:space="preserve">Graphical Representation</w:t>
+        <w:t xml:space="preserve">Graphical Representations</w:t>
+      </w:r>
+    </w:p>
+    <w:bookmarkStart w:id="83" w:name="X038036643a0f888600d4b1a7c678d8e67f56f40"/>
+    <w:p>
+      <w:pPr>
+        <w:pStyle w:val="Heading3"/>
+      </w:pPr>
+      <w:r>
+        <w:t xml:space="preserve">A mind map of the Standards Categorization</w:t>
       </w:r>
     </w:p>
     <w:p>
@@ -4149,7 +4664,7 @@
       <w:r>
         <w:drawing>
           <wp:inline>
-            <wp:extent cx="5334000" cy="2940849"/>
+            <wp:extent cx="5334000" cy="3530091"/>
             <wp:effectExtent b="0" l="0" r="0" t="0"/>
             <wp:docPr descr="Standards Categorization" title="" id="81" name="Picture"/>
             <a:graphic>
@@ -4170,7 +4685,7 @@
                   <pic:spPr bwMode="auto">
                     <a:xfrm>
                       <a:off x="0" y="0"/>
-                      <a:ext cx="5334000" cy="2940849"/>
+                      <a:ext cx="5334000" cy="3530091"/>
                     </a:xfrm>
                     <a:prstGeom prst="rect">
                       <a:avLst/>
@@ -4190,13 +4705,67 @@
       </w:r>
     </w:p>
     <w:bookmarkEnd w:id="83"/>
+    <w:bookmarkStart w:id="84" w:name="Xbe223489e5f7011b251d1084ff9bbed5f0220ab"/>
+    <w:p>
+      <w:pPr>
+        <w:pStyle w:val="Heading3"/>
+      </w:pPr>
+      <w:r>
+        <w:t xml:space="preserve">A visualization of the Standards Categorization</w:t>
+      </w:r>
+    </w:p>
+    <w:tbl>
+      <w:tblPr>
+        <w:tblStyle w:val="FigureTable"/>
+        <w:tblW w:type="auto" w:w="0"/>
+        <w:jc w:val="center"/>
+        <w:tblLook w:firstRow="0" w:lastRow="0" w:firstColumn="0" w:lastColumn="0"/>
+      </w:tblPr>
+      <w:tblGrid>
+        <w:gridCol w:w="7920"/>
+      </w:tblGrid>
+      <w:tr>
+        <w:tc>
+          <w:tcPr/>
+          <w:p>
+            <w:pPr>
+              <w:pStyle w:val="Compact"/>
+              <w:jc w:val="center"/>
+            </w:pPr>
+            <w:r>
+              <w:t xml:space="preserve">Visual map of the Standards Categorization</w:t>
+            </w:r>
+          </w:p>
+        </w:tc>
+      </w:tr>
+    </w:tbl>
     <w:bookmarkEnd w:id="84"/>
-    <w:bookmarkStart w:id="85" w:name="X64faff7e383d04341a4f234aa69d9e888d691f3"/>
+    <w:bookmarkEnd w:id="85"/>
+    <w:bookmarkEnd w:id="86"/>
+    <w:bookmarkStart w:id="87" w:name="Xe3320f36cefde5c58e5d3a5e13a1324503ffccd"/>
     <w:p>
       <w:pPr>
         <w:pStyle w:val="Heading1"/>
       </w:pPr>
       <w:r>
+        <w:t xml:space="preserve">Identified Gaps and Opportunities</w:t>
+      </w:r>
+    </w:p>
+    <w:p>
+      <w:pPr>
+        <w:pStyle w:val="FirstParagraph"/>
+      </w:pPr>
+      <w:r>
+        <w:t xml:space="preserve">TBD</w:t>
+      </w:r>
+    </w:p>
+    <w:bookmarkEnd w:id="87"/>
+    <w:bookmarkStart w:id="88" w:name="X64faff7e383d04341a4f234aa69d9e888d691f3"/>
+    <w:p>
+      <w:pPr>
+        <w:pStyle w:val="Heading1"/>
+      </w:pPr>
+      <w:r>
         <w:t xml:space="preserve">Conclusion and next steps</w:t>
       </w:r>
     </w:p>
@@ -4205,10 +4774,26 @@
         <w:pStyle w:val="FirstParagraph"/>
       </w:pPr>
       <w:r>
-        <w:t xml:space="preserve">TBD</w:t>
-      </w:r>
-    </w:p>
-    <w:bookmarkEnd w:id="85"/>
+        <w:t xml:space="preserve">Through the categorization of these existing standards into key areas, we have highlighted their critical role in fostering trust, accountability, and integrity in the digital ecosystem. The findings underscore the importance of continued collaboration among Standard Development Organizations (SDOs), industry stakeholders, and researchers to address existing gaps and emerging challenges.</w:t>
+      </w:r>
+    </w:p>
+    <w:p>
+      <w:pPr>
+        <w:pStyle w:val="BodyText"/>
+      </w:pPr>
+      <w:r>
+        <w:t xml:space="preserve">As next steps, it is essential to focus on the harmonization of overlapping standards and the development of interoperable frameworks that can be widely adopted across industries. Emerging areas of work, such as the integration of decentralized technologies for enhanced provenance management and the exploration of new watermarking techniques for synthetic media, present exciting opportunities for innovation. Additionally, fostering awareness and adoption of these standards through education, advocacy, and pilot implementations will be crucial in ensuring their effectiveness and impact.</w:t>
+      </w:r>
+    </w:p>
+    <w:p>
+      <w:pPr>
+        <w:pStyle w:val="BodyText"/>
+      </w:pPr>
+      <w:r>
+        <w:t xml:space="preserve">The evolving nature of digital media and AI technologies necessitates a proactive approach to standardization. By staying ahead of technological advancements and fostering a collaborative ecosystem, we can build a robust foundation for the authenticity and trustworthiness of digital content in the years to come.</w:t>
+      </w:r>
+    </w:p>
+    <w:bookmarkEnd w:id="88"/>
     <w:sectPr/>
   </w:body>
 </w:document>

</xml_diff>

<commit_message>
Updates from Touradj & fix images in Word
</commit_message>
<xml_diff>
--- a/output/Review_of_Standards.docx
+++ b/output/Review_of_Standards.docx
@@ -23,7 +23,7 @@
         <w:pStyle w:val="Date"/>
       </w:pPr>
       <w:r>
-        <w:t xml:space="preserve">2025-05-05</w:t>
+        <w:t xml:space="preserve">2025-05-06</w:t>
       </w:r>
     </w:p>
     <w:bookmarkStart w:id="20" w:name="Xff34edc44ae31c8f12a67c7de3af679c4172652"/>
@@ -250,7 +250,7 @@
     </w:p>
     <w:bookmarkEnd w:id="30"/>
     <w:bookmarkEnd w:id="31"/>
-    <w:bookmarkStart w:id="78" w:name="X167715539a1674dba792bbfa806e887929e2058"/>
+    <w:bookmarkStart w:id="84" w:name="X167715539a1674dba792bbfa806e887929e2058"/>
     <w:p>
       <w:pPr>
         <w:pStyle w:val="Heading1"/>
@@ -1387,17 +1387,23 @@
     </w:p>
     <w:p>
       <w:pPr>
-        <w:pStyle w:val="SourceCode"/>
-        <w:numPr>
-          <w:ilvl w:val="0"/>
-          <w:numId w:val="1000"/>
-        </w:numPr>
-      </w:pPr>
-      <w:r>
-        <w:rPr>
-          <w:rStyle w:val="VerbatimChar"/>
-        </w:rPr>
-        <w:t xml:space="preserve">*Summary:* This framework provides guidelines for trust-based media services. In particular, it includes methods for establishing and maintaining trust in digital media platforms, ensuring that users can rely on the content they access. This is particularly important in contexts where media services are used to distribute sensitive or high-value content.</w:t>
+        <w:numPr>
+          <w:ilvl w:val="0"/>
+          <w:numId w:val="1010"/>
+        </w:numPr>
+      </w:pPr>
+      <w:r>
+        <w:rPr>
+          <w:b/>
+          <w:bCs/>
+        </w:rPr>
+        <w:t xml:space="preserve">Summary:</w:t>
+      </w:r>
+      <w:r>
+        <w:t xml:space="preserve"> </w:t>
+      </w:r>
+      <w:r>
+        <w:t xml:space="preserve">This framework provides guidelines for trust-based media services. In particular, it includes methods for establishing and maintaining trust in digital media platforms, ensuring that users can rely on the content they access. This is particularly important in contexts where media services are used to distribute sensitive or high-value content.</w:t>
       </w:r>
     </w:p>
     <w:bookmarkEnd w:id="49"/>
@@ -3081,8 +3087,368 @@
       </w:r>
     </w:p>
     <w:bookmarkEnd w:id="77"/>
-    <w:bookmarkEnd w:id="78"/>
-    <w:bookmarkStart w:id="82" w:name="Xaa001a63acd0ff0a1e9bcd198b7f354a92f792e"/>
+    <w:bookmarkStart w:id="79" w:name="Xba55e5afae69bc2fe9fb6758a645609cdf79ad0"/>
+    <w:p>
+      <w:pPr>
+        <w:pStyle w:val="Heading2"/>
+      </w:pPr>
+      <w:r>
+        <w:t xml:space="preserve">H.MMAUTH: Framework for authentication of multimedia content</w:t>
+      </w:r>
+    </w:p>
+    <w:p>
+      <w:pPr>
+        <w:numPr>
+          <w:ilvl w:val="0"/>
+          <w:numId w:val="1025"/>
+        </w:numPr>
+      </w:pPr>
+      <w:r>
+        <w:rPr>
+          <w:b/>
+          <w:bCs/>
+        </w:rPr>
+        <w:t xml:space="preserve">SDO/Group:</w:t>
+      </w:r>
+      <w:r>
+        <w:t xml:space="preserve"> </w:t>
+      </w:r>
+      <w:r>
+        <w:t xml:space="preserve">ITU-T SG21/Q9</w:t>
+      </w:r>
+    </w:p>
+    <w:p>
+      <w:pPr>
+        <w:numPr>
+          <w:ilvl w:val="0"/>
+          <w:numId w:val="1025"/>
+        </w:numPr>
+      </w:pPr>
+      <w:r>
+        <w:rPr>
+          <w:b/>
+          <w:bCs/>
+        </w:rPr>
+        <w:t xml:space="preserve">Link:</w:t>
+      </w:r>
+      <w:r>
+        <w:t xml:space="preserve"> </w:t>
+      </w:r>
+      <w:hyperlink r:id="rId78">
+        <w:r>
+          <w:rPr>
+            <w:rStyle w:val="Hyperlink"/>
+          </w:rPr>
+          <w:t xml:space="preserve">H.MMAUTH</w:t>
+        </w:r>
+      </w:hyperlink>
+    </w:p>
+    <w:p>
+      <w:pPr>
+        <w:numPr>
+          <w:ilvl w:val="0"/>
+          <w:numId w:val="1025"/>
+        </w:numPr>
+      </w:pPr>
+      <w:r>
+        <w:rPr>
+          <w:b/>
+          <w:bCs/>
+        </w:rPr>
+        <w:t xml:space="preserve">Status:</w:t>
+      </w:r>
+      <w:r>
+        <w:t xml:space="preserve"> </w:t>
+      </w:r>
+      <w:r>
+        <w:t xml:space="preserve">In progress</w:t>
+      </w:r>
+    </w:p>
+    <w:p>
+      <w:pPr>
+        <w:numPr>
+          <w:ilvl w:val="0"/>
+          <w:numId w:val="1025"/>
+        </w:numPr>
+      </w:pPr>
+      <w:r>
+        <w:rPr>
+          <w:b/>
+          <w:bCs/>
+        </w:rPr>
+        <w:t xml:space="preserve">Media Types:</w:t>
+      </w:r>
+      <w:r>
+        <w:t xml:space="preserve"> </w:t>
+      </w:r>
+      <w:r>
+        <w:t xml:space="preserve">Video</w:t>
+      </w:r>
+    </w:p>
+    <w:p>
+      <w:pPr>
+        <w:numPr>
+          <w:ilvl w:val="0"/>
+          <w:numId w:val="1025"/>
+        </w:numPr>
+      </w:pPr>
+      <w:r>
+        <w:rPr>
+          <w:b/>
+          <w:bCs/>
+        </w:rPr>
+        <w:t xml:space="preserve">Summary:</w:t>
+      </w:r>
+      <w:r>
+        <w:t xml:space="preserve"> </w:t>
+      </w:r>
+      <w:r>
+        <w:t xml:space="preserve">This draft recommendation specifies a technical solution for the verification of multimedia content’s integrity, enabling users to confirm the authenticity of the content by its creators, such as governments, companies, or news organizations. The solution is based on the digital signing of data streams. The content creator (encoder) uses a private key to sign the content, while the recipient (decoder) uses a corresponding public key to verify the authenticity. The public key, necessary for verification, is not derived directly from the data stream but is obtained through a trusted, independent method, such as a third-party trust center.</w:t>
+      </w:r>
+    </w:p>
+    <w:bookmarkEnd w:id="79"/>
+    <w:bookmarkStart w:id="81" w:name="X8c4a864cf6b4f327644b2746c451b762db395c8"/>
+    <w:p>
+      <w:pPr>
+        <w:pStyle w:val="Heading2"/>
+      </w:pPr>
+      <w:r>
+        <w:t xml:space="preserve">H.274(V4): Versatile supplemental enhancement information messages for coded video bitstreams</w:t>
+      </w:r>
+    </w:p>
+    <w:p>
+      <w:pPr>
+        <w:numPr>
+          <w:ilvl w:val="0"/>
+          <w:numId w:val="1026"/>
+        </w:numPr>
+      </w:pPr>
+      <w:r>
+        <w:rPr>
+          <w:b/>
+          <w:bCs/>
+        </w:rPr>
+        <w:t xml:space="preserve">SDO/Group:</w:t>
+      </w:r>
+      <w:r>
+        <w:t xml:space="preserve"> </w:t>
+      </w:r>
+      <w:r>
+        <w:t xml:space="preserve">JVET (ITU-T SG21 &amp; ISO/IEC JTC 1/SC 29/ WG5)</w:t>
+      </w:r>
+    </w:p>
+    <w:p>
+      <w:pPr>
+        <w:numPr>
+          <w:ilvl w:val="0"/>
+          <w:numId w:val="1026"/>
+        </w:numPr>
+      </w:pPr>
+      <w:r>
+        <w:rPr>
+          <w:b/>
+          <w:bCs/>
+        </w:rPr>
+        <w:t xml:space="preserve">Link:</w:t>
+      </w:r>
+      <w:r>
+        <w:t xml:space="preserve"> </w:t>
+      </w:r>
+      <w:hyperlink r:id="rId80">
+        <w:r>
+          <w:rPr>
+            <w:rStyle w:val="Hyperlink"/>
+          </w:rPr>
+          <w:t xml:space="preserve">H.274(V4)</w:t>
+        </w:r>
+      </w:hyperlink>
+    </w:p>
+    <w:p>
+      <w:pPr>
+        <w:numPr>
+          <w:ilvl w:val="0"/>
+          <w:numId w:val="1026"/>
+        </w:numPr>
+      </w:pPr>
+      <w:r>
+        <w:rPr>
+          <w:b/>
+          <w:bCs/>
+        </w:rPr>
+        <w:t xml:space="preserve">Status:</w:t>
+      </w:r>
+      <w:r>
+        <w:t xml:space="preserve"> </w:t>
+      </w:r>
+      <w:r>
+        <w:t xml:space="preserve">In progress</w:t>
+      </w:r>
+    </w:p>
+    <w:p>
+      <w:pPr>
+        <w:numPr>
+          <w:ilvl w:val="0"/>
+          <w:numId w:val="1026"/>
+        </w:numPr>
+      </w:pPr>
+      <w:r>
+        <w:rPr>
+          <w:b/>
+          <w:bCs/>
+        </w:rPr>
+        <w:t xml:space="preserve">Media Types:</w:t>
+      </w:r>
+      <w:r>
+        <w:t xml:space="preserve"> </w:t>
+      </w:r>
+      <w:r>
+        <w:t xml:space="preserve">Video</w:t>
+      </w:r>
+    </w:p>
+    <w:p>
+      <w:pPr>
+        <w:numPr>
+          <w:ilvl w:val="0"/>
+          <w:numId w:val="1026"/>
+        </w:numPr>
+      </w:pPr>
+      <w:r>
+        <w:rPr>
+          <w:b/>
+          <w:bCs/>
+        </w:rPr>
+        <w:t xml:space="preserve">Summary:</w:t>
+      </w:r>
+      <w:r>
+        <w:t xml:space="preserve"> </w:t>
+      </w:r>
+      <w:r>
+        <w:t xml:space="preserve">This specification contains the draft text for changes to the versatile supplemental enhancement information messages for coded video bitstreams (VSEI) standard (Rec. ITU-T H.274 | ISO/IEC 23002-7), to specify additional SEI messages, including encoder optimization information, source picture timing information , object mask information, modality information, text description information, generative face video, generative face video enhancement, digitally signed content initialization, digitally signed content selection, and digitally signed content verification SEI messages and updates to the neural-network post-filter characteristics SEI message.</w:t>
+      </w:r>
+    </w:p>
+    <w:bookmarkEnd w:id="81"/>
+    <w:bookmarkStart w:id="83" w:name="X267c22e1aa78fc5c7bb34f0f9d078bdaef95e87"/>
+    <w:p>
+      <w:pPr>
+        <w:pStyle w:val="Heading2"/>
+      </w:pPr>
+      <w:r>
+        <w:t xml:space="preserve">H.VADS: Assessment criteria for video authenticity detection services</w:t>
+      </w:r>
+    </w:p>
+    <w:p>
+      <w:pPr>
+        <w:numPr>
+          <w:ilvl w:val="0"/>
+          <w:numId w:val="1027"/>
+        </w:numPr>
+      </w:pPr>
+      <w:r>
+        <w:rPr>
+          <w:b/>
+          <w:bCs/>
+        </w:rPr>
+        <w:t xml:space="preserve">SDO/Group:</w:t>
+      </w:r>
+      <w:r>
+        <w:t xml:space="preserve"> </w:t>
+      </w:r>
+      <w:r>
+        <w:t xml:space="preserve">ITU-T SG21/Q7</w:t>
+      </w:r>
+    </w:p>
+    <w:p>
+      <w:pPr>
+        <w:numPr>
+          <w:ilvl w:val="0"/>
+          <w:numId w:val="1027"/>
+        </w:numPr>
+      </w:pPr>
+      <w:r>
+        <w:rPr>
+          <w:b/>
+          <w:bCs/>
+        </w:rPr>
+        <w:t xml:space="preserve">Link:</w:t>
+      </w:r>
+      <w:r>
+        <w:t xml:space="preserve"> </w:t>
+      </w:r>
+      <w:hyperlink r:id="rId82">
+        <w:r>
+          <w:rPr>
+            <w:rStyle w:val="Hyperlink"/>
+          </w:rPr>
+          <w:t xml:space="preserve">H.VADS</w:t>
+        </w:r>
+      </w:hyperlink>
+    </w:p>
+    <w:p>
+      <w:pPr>
+        <w:numPr>
+          <w:ilvl w:val="0"/>
+          <w:numId w:val="1027"/>
+        </w:numPr>
+      </w:pPr>
+      <w:r>
+        <w:rPr>
+          <w:b/>
+          <w:bCs/>
+        </w:rPr>
+        <w:t xml:space="preserve">Status:</w:t>
+      </w:r>
+      <w:r>
+        <w:t xml:space="preserve"> </w:t>
+      </w:r>
+      <w:r>
+        <w:t xml:space="preserve">In progress</w:t>
+      </w:r>
+    </w:p>
+    <w:p>
+      <w:pPr>
+        <w:numPr>
+          <w:ilvl w:val="0"/>
+          <w:numId w:val="1027"/>
+        </w:numPr>
+      </w:pPr>
+      <w:r>
+        <w:rPr>
+          <w:b/>
+          <w:bCs/>
+        </w:rPr>
+        <w:t xml:space="preserve">Media Types:</w:t>
+      </w:r>
+      <w:r>
+        <w:t xml:space="preserve"> </w:t>
+      </w:r>
+      <w:r>
+        <w:t xml:space="preserve">Video</w:t>
+      </w:r>
+    </w:p>
+    <w:p>
+      <w:pPr>
+        <w:numPr>
+          <w:ilvl w:val="0"/>
+          <w:numId w:val="1027"/>
+        </w:numPr>
+      </w:pPr>
+      <w:r>
+        <w:rPr>
+          <w:b/>
+          <w:bCs/>
+        </w:rPr>
+        <w:t xml:space="preserve">Summary:</w:t>
+      </w:r>
+      <w:r>
+        <w:t xml:space="preserve"> </w:t>
+      </w:r>
+      <w:r>
+        <w:t xml:space="preserve">This draft recommendation provides a comprehensive assessment framework for video authenticity detection services. It specifies the requirements, assessment categories, key metrics, and methods to evaluate the capabilities of video authenticity detection services. Assessment categories cover the detection of various forms of intra-frame and inter-frame manipulation, as well as the overall performance of authenticity detection services. By establishing a structured, criteria-based approach, this draft recommendation would guide the development, evaluation, and selection of reliable and effective video authenticity detection services.</w:t>
+      </w:r>
+    </w:p>
+    <w:bookmarkEnd w:id="83"/>
+    <w:bookmarkEnd w:id="84"/>
+    <w:bookmarkStart w:id="94" w:name="Xaa001a63acd0ff0a1e9bcd198b7f354a92f792e"/>
     <w:p>
       <w:pPr>
         <w:pStyle w:val="Heading1"/>
@@ -3091,7 +3457,7 @@
         <w:t xml:space="preserve">Standardization Map</w:t>
       </w:r>
     </w:p>
-    <w:bookmarkStart w:id="79" w:name="X43f9398da9c2eb974194c1e60a2fdc80e1bfc87"/>
+    <w:bookmarkStart w:id="85" w:name="X43f9398da9c2eb974194c1e60a2fdc80e1bfc87"/>
     <w:p>
       <w:pPr>
         <w:pStyle w:val="Heading2"/>
@@ -3687,7 +4053,7 @@
               <w:jc w:val="left"/>
             </w:pPr>
             <w:r>
-              <w:t xml:space="preserve">H.MMAUTH: Framework for Authentication of Multimedia Content</w:t>
+              <w:t xml:space="preserve">Overview of trustworthiness in artificial intelligence</w:t>
             </w:r>
           </w:p>
         </w:tc>
@@ -3743,7 +4109,7 @@
               <w:jc w:val="left"/>
             </w:pPr>
             <w:r>
-              <w:t xml:space="preserve">Overview of trustworthiness in artificial intelligence</w:t>
+              <w:t xml:space="preserve">Framework for trust-based media services</w:t>
             </w:r>
           </w:p>
         </w:tc>
@@ -3799,7 +4165,7 @@
               <w:jc w:val="left"/>
             </w:pPr>
             <w:r>
-              <w:t xml:space="preserve">Framework for trust-based media services</w:t>
+              <w:t xml:space="preserve">Trust.txt</w:t>
             </w:r>
           </w:p>
         </w:tc>
@@ -3834,8 +4200,11 @@
           <w:tcPr/>
           <w:p>
             <w:pPr>
-              <w:pStyle w:val="Compact"/>
-            </w:pPr>
+              <w:jc w:val="left"/>
+            </w:pPr>
+            <w:r>
+              <w:t xml:space="preserve">x</w:t>
+            </w:r>
           </w:p>
         </w:tc>
         <w:tc>
@@ -3855,7 +4224,7 @@
               <w:jc w:val="left"/>
             </w:pPr>
             <w:r>
-              <w:t xml:space="preserve">Trust.txt</w:t>
+              <w:t xml:space="preserve">Chromium Reputation Provider Framework</w:t>
             </w:r>
           </w:p>
         </w:tc>
@@ -3890,11 +4259,8 @@
           <w:tcPr/>
           <w:p>
             <w:pPr>
-              <w:jc w:val="left"/>
-            </w:pPr>
-            <w:r>
-              <w:t xml:space="preserve">x</w:t>
-            </w:r>
+              <w:pStyle w:val="Compact"/>
+            </w:pPr>
           </w:p>
         </w:tc>
         <w:tc>
@@ -3914,8 +4280,16 @@
               <w:jc w:val="left"/>
             </w:pPr>
             <w:r>
-              <w:t xml:space="preserve">Chromium Reputation Provider Framework</w:t>
-            </w:r>
+              <w:t xml:space="preserve">International Standard Content Code (ISCC)</w:t>
+            </w:r>
+          </w:p>
+        </w:tc>
+        <w:tc>
+          <w:tcPr/>
+          <w:p>
+            <w:pPr>
+              <w:pStyle w:val="Compact"/>
+            </w:pPr>
           </w:p>
         </w:tc>
         <w:tc>
@@ -3935,14 +4309,6 @@
             <w:r>
               <w:t xml:space="preserve">x</w:t>
             </w:r>
-          </w:p>
-        </w:tc>
-        <w:tc>
-          <w:tcPr/>
-          <w:p>
-            <w:pPr>
-              <w:pStyle w:val="Compact"/>
-            </w:pPr>
           </w:p>
         </w:tc>
         <w:tc>
@@ -3970,7 +4336,7 @@
               <w:jc w:val="left"/>
             </w:pPr>
             <w:r>
-              <w:t xml:space="preserve">International Standard Content Code (ISCC)</w:t>
+              <w:t xml:space="preserve">Unique Media Identifier (UMid)</w:t>
             </w:r>
           </w:p>
         </w:tc>
@@ -4026,8 +4392,16 @@
               <w:jc w:val="left"/>
             </w:pPr>
             <w:r>
-              <w:t xml:space="preserve">Unique Media Identifier (UMid)</w:t>
-            </w:r>
+              <w:t xml:space="preserve">TDM Reservation Protocol</w:t>
+            </w:r>
+          </w:p>
+        </w:tc>
+        <w:tc>
+          <w:tcPr/>
+          <w:p>
+            <w:pPr>
+              <w:pStyle w:val="Compact"/>
+            </w:pPr>
           </w:p>
         </w:tc>
         <w:tc>
@@ -4055,14 +4429,6 @@
             <w:r>
               <w:t xml:space="preserve">x</w:t>
             </w:r>
-          </w:p>
-        </w:tc>
-        <w:tc>
-          <w:tcPr/>
-          <w:p>
-            <w:pPr>
-              <w:pStyle w:val="Compact"/>
-            </w:pPr>
           </w:p>
         </w:tc>
         <w:tc>
@@ -4082,7 +4448,7 @@
               <w:jc w:val="left"/>
             </w:pPr>
             <w:r>
-              <w:t xml:space="preserve">TDM Reservation Protocol</w:t>
+              <w:t xml:space="preserve">Spawning ai.txt</w:t>
             </w:r>
           </w:p>
         </w:tc>
@@ -4138,7 +4504,7 @@
               <w:jc w:val="left"/>
             </w:pPr>
             <w:r>
-              <w:t xml:space="preserve">Spawning ai.txt</w:t>
+              <w:t xml:space="preserve">Robots.txt</w:t>
             </w:r>
           </w:p>
         </w:tc>
@@ -4194,7 +4560,7 @@
               <w:jc w:val="left"/>
             </w:pPr>
             <w:r>
-              <w:t xml:space="preserve">Robots.txt</w:t>
+              <w:t xml:space="preserve">Vocabulary for Expressing Content Preferences for AI</w:t>
             </w:r>
           </w:p>
         </w:tc>
@@ -4250,16 +4616,8 @@
               <w:jc w:val="left"/>
             </w:pPr>
             <w:r>
-              <w:t xml:space="preserve">Vocabulary for Expressing Content Preferences for AI</w:t>
-            </w:r>
-          </w:p>
-        </w:tc>
-        <w:tc>
-          <w:tcPr/>
-          <w:p>
-            <w:pPr>
-              <w:pStyle w:val="Compact"/>
-            </w:pPr>
+              <w:t xml:space="preserve">Open Binding of Content Identifiers (OBID)</w:t>
+            </w:r>
           </w:p>
         </w:tc>
         <w:tc>
@@ -4287,6 +4645,14 @@
             <w:r>
               <w:t xml:space="preserve">x</w:t>
             </w:r>
+          </w:p>
+        </w:tc>
+        <w:tc>
+          <w:tcPr/>
+          <w:p>
+            <w:pPr>
+              <w:pStyle w:val="Compact"/>
+            </w:pPr>
           </w:p>
         </w:tc>
         <w:tc>
@@ -4306,8 +4672,24 @@
               <w:jc w:val="left"/>
             </w:pPr>
             <w:r>
-              <w:t xml:space="preserve">Open Binding of Content Identifiers (OBID)</w:t>
-            </w:r>
+              <w:t xml:space="preserve">X.ig-dw: Implementation Guidelines for Digital Watermarking</w:t>
+            </w:r>
+          </w:p>
+        </w:tc>
+        <w:tc>
+          <w:tcPr/>
+          <w:p>
+            <w:pPr>
+              <w:pStyle w:val="Compact"/>
+            </w:pPr>
+          </w:p>
+        </w:tc>
+        <w:tc>
+          <w:tcPr/>
+          <w:p>
+            <w:pPr>
+              <w:pStyle w:val="Compact"/>
+            </w:pPr>
           </w:p>
         </w:tc>
         <w:tc>
@@ -4335,22 +4717,6 @@
             <w:r>
               <w:t xml:space="preserve">x</w:t>
             </w:r>
-          </w:p>
-        </w:tc>
-        <w:tc>
-          <w:tcPr/>
-          <w:p>
-            <w:pPr>
-              <w:pStyle w:val="Compact"/>
-            </w:pPr>
-          </w:p>
-        </w:tc>
-        <w:tc>
-          <w:tcPr/>
-          <w:p>
-            <w:pPr>
-              <w:pStyle w:val="Compact"/>
-            </w:pPr>
           </w:p>
         </w:tc>
       </w:tr>
@@ -4362,16 +4728,8 @@
               <w:jc w:val="left"/>
             </w:pPr>
             <w:r>
-              <w:t xml:space="preserve">X.ig-dw: Implementation Guidelines for Digital Watermarking</w:t>
-            </w:r>
-          </w:p>
-        </w:tc>
-        <w:tc>
-          <w:tcPr/>
-          <w:p>
-            <w:pPr>
-              <w:pStyle w:val="Compact"/>
-            </w:pPr>
+              <w:t xml:space="preserve">Specification of Digital Rights Management (DRM) Technology for Digital Publications</w:t>
+            </w:r>
           </w:p>
         </w:tc>
         <w:tc>
@@ -4407,6 +4765,14 @@
             <w:r>
               <w:t xml:space="preserve">x</w:t>
             </w:r>
+          </w:p>
+        </w:tc>
+        <w:tc>
+          <w:tcPr/>
+          <w:p>
+            <w:pPr>
+              <w:pStyle w:val="Compact"/>
+            </w:pPr>
           </w:p>
         </w:tc>
       </w:tr>
@@ -4418,8 +4784,16 @@
               <w:jc w:val="left"/>
             </w:pPr>
             <w:r>
-              <w:t xml:space="preserve">Specification of Digital Rights Management (DRM) Technology for Digital Publications</w:t>
-            </w:r>
+              <w:t xml:space="preserve">A Review of Medical Image Watermarking Requirements for Teleradiology</w:t>
+            </w:r>
+          </w:p>
+        </w:tc>
+        <w:tc>
+          <w:tcPr/>
+          <w:p>
+            <w:pPr>
+              <w:pStyle w:val="Compact"/>
+            </w:pPr>
           </w:p>
         </w:tc>
         <w:tc>
@@ -4455,14 +4829,6 @@
             <w:r>
               <w:t xml:space="preserve">x</w:t>
             </w:r>
-          </w:p>
-        </w:tc>
-        <w:tc>
-          <w:tcPr/>
-          <w:p>
-            <w:pPr>
-              <w:pStyle w:val="Compact"/>
-            </w:pPr>
           </w:p>
         </w:tc>
       </w:tr>
@@ -4474,24 +4840,27 @@
               <w:jc w:val="left"/>
             </w:pPr>
             <w:r>
-              <w:t xml:space="preserve">A Review of Medical Image Watermarking Requirements for Teleradiology</w:t>
-            </w:r>
-          </w:p>
-        </w:tc>
-        <w:tc>
-          <w:tcPr/>
-          <w:p>
-            <w:pPr>
-              <w:pStyle w:val="Compact"/>
-            </w:pPr>
-          </w:p>
-        </w:tc>
-        <w:tc>
-          <w:tcPr/>
-          <w:p>
-            <w:pPr>
-              <w:pStyle w:val="Compact"/>
-            </w:pPr>
+              <w:t xml:space="preserve">Evaluation Tools for Persistent Association Technologies</w:t>
+            </w:r>
+          </w:p>
+        </w:tc>
+        <w:tc>
+          <w:tcPr/>
+          <w:p>
+            <w:pPr>
+              <w:pStyle w:val="Compact"/>
+            </w:pPr>
+          </w:p>
+        </w:tc>
+        <w:tc>
+          <w:tcPr/>
+          <w:p>
+            <w:pPr>
+              <w:jc w:val="left"/>
+            </w:pPr>
+            <w:r>
+              <w:t xml:space="preserve">x</w:t>
+            </w:r>
           </w:p>
         </w:tc>
         <w:tc>
@@ -4530,27 +4899,24 @@
               <w:jc w:val="left"/>
             </w:pPr>
             <w:r>
-              <w:t xml:space="preserve">Evaluation Tools for Persistent Association Technologies</w:t>
-            </w:r>
-          </w:p>
-        </w:tc>
-        <w:tc>
-          <w:tcPr/>
-          <w:p>
-            <w:pPr>
-              <w:pStyle w:val="Compact"/>
-            </w:pPr>
-          </w:p>
-        </w:tc>
-        <w:tc>
-          <w:tcPr/>
-          <w:p>
-            <w:pPr>
-              <w:jc w:val="left"/>
-            </w:pPr>
-            <w:r>
-              <w:t xml:space="preserve">x</w:t>
-            </w:r>
+              <w:t xml:space="preserve">IEEE Draft Standard for Evaluation Method of Robustness of Digital Watermarking Implementation in Digital Contents</w:t>
+            </w:r>
+          </w:p>
+        </w:tc>
+        <w:tc>
+          <w:tcPr/>
+          <w:p>
+            <w:pPr>
+              <w:pStyle w:val="Compact"/>
+            </w:pPr>
+          </w:p>
+        </w:tc>
+        <w:tc>
+          <w:tcPr/>
+          <w:p>
+            <w:pPr>
+              <w:pStyle w:val="Compact"/>
+            </w:pPr>
           </w:p>
         </w:tc>
         <w:tc>
@@ -4589,32 +4955,8 @@
               <w:jc w:val="left"/>
             </w:pPr>
             <w:r>
-              <w:t xml:space="preserve">IEEE Draft Standard for Evaluation Method of Robustness of Digital Watermarking Implementation in Digital Contents</w:t>
-            </w:r>
-          </w:p>
-        </w:tc>
-        <w:tc>
-          <w:tcPr/>
-          <w:p>
-            <w:pPr>
-              <w:pStyle w:val="Compact"/>
-            </w:pPr>
-          </w:p>
-        </w:tc>
-        <w:tc>
-          <w:tcPr/>
-          <w:p>
-            <w:pPr>
-              <w:pStyle w:val="Compact"/>
-            </w:pPr>
-          </w:p>
-        </w:tc>
-        <w:tc>
-          <w:tcPr/>
-          <w:p>
-            <w:pPr>
-              <w:pStyle w:val="Compact"/>
-            </w:pPr>
+              <w:t xml:space="preserve">H.MMAUTH: Framework for Authentication of Multimedia Content</w:t>
+            </w:r>
           </w:p>
         </w:tc>
         <w:tc>
@@ -4634,12 +4976,148 @@
             <w:r>
               <w:t xml:space="preserve">x</w:t>
             </w:r>
+          </w:p>
+        </w:tc>
+        <w:tc>
+          <w:tcPr/>
+          <w:p>
+            <w:pPr>
+              <w:pStyle w:val="Compact"/>
+            </w:pPr>
+          </w:p>
+        </w:tc>
+        <w:tc>
+          <w:tcPr/>
+          <w:p>
+            <w:pPr>
+              <w:pStyle w:val="Compact"/>
+            </w:pPr>
+          </w:p>
+        </w:tc>
+        <w:tc>
+          <w:tcPr/>
+          <w:p>
+            <w:pPr>
+              <w:pStyle w:val="Compact"/>
+            </w:pPr>
+          </w:p>
+        </w:tc>
+      </w:tr>
+      <w:tr>
+        <w:tc>
+          <w:tcPr/>
+          <w:p>
+            <w:pPr>
+              <w:jc w:val="left"/>
+            </w:pPr>
+            <w:r>
+              <w:t xml:space="preserve">H.274(V4): Versatile supplemental enhancement information messages for coded video bitstreams</w:t>
+            </w:r>
+          </w:p>
+        </w:tc>
+        <w:tc>
+          <w:tcPr/>
+          <w:p>
+            <w:pPr>
+              <w:pStyle w:val="Compact"/>
+            </w:pPr>
+          </w:p>
+        </w:tc>
+        <w:tc>
+          <w:tcPr/>
+          <w:p>
+            <w:pPr>
+              <w:jc w:val="left"/>
+            </w:pPr>
+            <w:r>
+              <w:t xml:space="preserve">x</w:t>
+            </w:r>
+          </w:p>
+        </w:tc>
+        <w:tc>
+          <w:tcPr/>
+          <w:p>
+            <w:pPr>
+              <w:pStyle w:val="Compact"/>
+            </w:pPr>
+          </w:p>
+        </w:tc>
+        <w:tc>
+          <w:tcPr/>
+          <w:p>
+            <w:pPr>
+              <w:pStyle w:val="Compact"/>
+            </w:pPr>
+          </w:p>
+        </w:tc>
+        <w:tc>
+          <w:tcPr/>
+          <w:p>
+            <w:pPr>
+              <w:pStyle w:val="Compact"/>
+            </w:pPr>
+          </w:p>
+        </w:tc>
+      </w:tr>
+      <w:tr>
+        <w:tc>
+          <w:tcPr/>
+          <w:p>
+            <w:pPr>
+              <w:jc w:val="left"/>
+            </w:pPr>
+            <w:r>
+              <w:t xml:space="preserve">H.VADS: Assessment criteria for video authenticity detection services</w:t>
+            </w:r>
+          </w:p>
+        </w:tc>
+        <w:tc>
+          <w:tcPr/>
+          <w:p>
+            <w:pPr>
+              <w:pStyle w:val="Compact"/>
+            </w:pPr>
+          </w:p>
+        </w:tc>
+        <w:tc>
+          <w:tcPr/>
+          <w:p>
+            <w:pPr>
+              <w:jc w:val="left"/>
+            </w:pPr>
+            <w:r>
+              <w:t xml:space="preserve">x</w:t>
+            </w:r>
+          </w:p>
+        </w:tc>
+        <w:tc>
+          <w:tcPr/>
+          <w:p>
+            <w:pPr>
+              <w:pStyle w:val="Compact"/>
+            </w:pPr>
+          </w:p>
+        </w:tc>
+        <w:tc>
+          <w:tcPr/>
+          <w:p>
+            <w:pPr>
+              <w:pStyle w:val="Compact"/>
+            </w:pPr>
+          </w:p>
+        </w:tc>
+        <w:tc>
+          <w:tcPr/>
+          <w:p>
+            <w:pPr>
+              <w:pStyle w:val="Compact"/>
+            </w:pPr>
           </w:p>
         </w:tc>
       </w:tr>
     </w:tbl>
-    <w:bookmarkEnd w:id="79"/>
-    <w:bookmarkStart w:id="81" w:name="X569292577f64fb049924eb3185ffd6f513576c7"/>
+    <w:bookmarkEnd w:id="85"/>
+    <w:bookmarkStart w:id="93" w:name="X569292577f64fb049924eb3185ffd6f513576c7"/>
     <w:p>
       <w:pPr>
         <w:pStyle w:val="Heading2"/>
@@ -4648,7 +5126,7 @@
         <w:t xml:space="preserve">Graphical Representations</w:t>
       </w:r>
     </w:p>
-    <w:bookmarkStart w:id="80" w:name="Xbe223489e5f7011b251d1084ff9bbed5f0220ab"/>
+    <w:bookmarkStart w:id="92" w:name="Xbe223489e5f7011b251d1084ff9bbed5f0220ab"/>
     <w:p>
       <w:pPr>
         <w:pStyle w:val="Heading3"/>
@@ -4657,60 +5135,104 @@
         <w:t xml:space="preserve">A visualization of the Standards Categorization</w:t>
       </w:r>
     </w:p>
-    <w:tbl>
-      <w:tblPr>
-        <w:tblStyle w:val="FigureTable"/>
-        <w:tblW w:type="auto" w:w="0"/>
-        <w:jc w:val="center"/>
-        <w:tblLook w:firstRow="0" w:lastRow="0" w:firstColumn="0" w:lastColumn="0"/>
-      </w:tblPr>
-      <w:tblGrid>
-        <w:gridCol w:w="7920"/>
-      </w:tblGrid>
-      <w:tr>
-        <w:tc>
-          <w:tcPr/>
-          <w:p>
-            <w:pPr>
-              <w:pStyle w:val="Compact"/>
-              <w:jc w:val="center"/>
-            </w:pPr>
-            <w:r>
-              <w:t xml:space="preserve">Visual map of the Standards Categorization</w:t>
-            </w:r>
-          </w:p>
-        </w:tc>
-      </w:tr>
-    </w:tbl>
-    <w:tbl>
-      <w:tblPr>
-        <w:tblStyle w:val="FigureTable"/>
-        <w:tblW w:type="auto" w:w="0"/>
-        <w:jc w:val="center"/>
-        <w:tblLook w:firstRow="0" w:lastRow="0" w:firstColumn="0" w:lastColumn="0"/>
-      </w:tblPr>
-      <w:tblGrid>
-        <w:gridCol w:w="7920"/>
-      </w:tblGrid>
-      <w:tr>
-        <w:tc>
-          <w:tcPr/>
-          <w:p>
-            <w:pPr>
-              <w:pStyle w:val="Compact"/>
-              <w:jc w:val="center"/>
-            </w:pPr>
-            <w:r>
-              <w:t xml:space="preserve">Visual map of the Standards Categorization</w:t>
-            </w:r>
-          </w:p>
-        </w:tc>
-      </w:tr>
-    </w:tbl>
-    <w:bookmarkEnd w:id="80"/>
-    <w:bookmarkEnd w:id="81"/>
-    <w:bookmarkEnd w:id="82"/>
-    <w:bookmarkStart w:id="83" w:name="Xe3320f36cefde5c58e5d3a5e13a1324503ffccd"/>
+    <w:p>
+      <w:pPr>
+        <w:pStyle w:val="Figure"/>
+      </w:pPr>
+      <w:r>
+        <w:drawing>
+          <wp:inline>
+            <wp:extent cx="5334000" cy="5443175"/>
+            <wp:effectExtent b="0" l="0" r="0" t="0"/>
+            <wp:docPr descr="Visual map of the Standards Categorization" title="" id="87" name="Picture"/>
+            <a:graphic>
+              <a:graphicData uri="http://schemas.openxmlformats.org/drawingml/2006/picture">
+                <pic:pic>
+                  <pic:nvPicPr>
+                    <pic:cNvPr descr="images/radarmap-1.png" id="88" name="Picture"/>
+                    <pic:cNvPicPr>
+                      <a:picLocks noChangeArrowheads="1" noChangeAspect="1"/>
+                    </pic:cNvPicPr>
+                  </pic:nvPicPr>
+                  <pic:blipFill>
+                    <a:blip r:embed="rId86"/>
+                    <a:stretch>
+                      <a:fillRect/>
+                    </a:stretch>
+                  </pic:blipFill>
+                  <pic:spPr bwMode="auto">
+                    <a:xfrm>
+                      <a:off x="0" y="0"/>
+                      <a:ext cx="5334000" cy="5443175"/>
+                    </a:xfrm>
+                    <a:prstGeom prst="rect">
+                      <a:avLst/>
+                    </a:prstGeom>
+                    <a:noFill/>
+                    <a:ln w="9525">
+                      <a:noFill/>
+                      <a:headEnd/>
+                      <a:tailEnd/>
+                    </a:ln>
+                  </pic:spPr>
+                </pic:pic>
+              </a:graphicData>
+            </a:graphic>
+          </wp:inline>
+        </w:drawing>
+      </w:r>
+    </w:p>
+    <w:p>
+      <w:pPr>
+        <w:pStyle w:val="Figure"/>
+      </w:pPr>
+      <w:r>
+        <w:drawing>
+          <wp:inline>
+            <wp:extent cx="5334000" cy="3966556"/>
+            <wp:effectExtent b="0" l="0" r="0" t="0"/>
+            <wp:docPr descr="Visual map of the Standards Categorization" title="" id="90" name="Picture"/>
+            <a:graphic>
+              <a:graphicData uri="http://schemas.openxmlformats.org/drawingml/2006/picture">
+                <pic:pic>
+                  <pic:nvPicPr>
+                    <pic:cNvPr descr="images/radarmap-2.png" id="91" name="Picture"/>
+                    <pic:cNvPicPr>
+                      <a:picLocks noChangeArrowheads="1" noChangeAspect="1"/>
+                    </pic:cNvPicPr>
+                  </pic:nvPicPr>
+                  <pic:blipFill>
+                    <a:blip r:embed="rId89"/>
+                    <a:stretch>
+                      <a:fillRect/>
+                    </a:stretch>
+                  </pic:blipFill>
+                  <pic:spPr bwMode="auto">
+                    <a:xfrm>
+                      <a:off x="0" y="0"/>
+                      <a:ext cx="5334000" cy="3966556"/>
+                    </a:xfrm>
+                    <a:prstGeom prst="rect">
+                      <a:avLst/>
+                    </a:prstGeom>
+                    <a:noFill/>
+                    <a:ln w="9525">
+                      <a:noFill/>
+                      <a:headEnd/>
+                      <a:tailEnd/>
+                    </a:ln>
+                  </pic:spPr>
+                </pic:pic>
+              </a:graphicData>
+            </a:graphic>
+          </wp:inline>
+        </w:drawing>
+      </w:r>
+    </w:p>
+    <w:bookmarkEnd w:id="92"/>
+    <w:bookmarkEnd w:id="93"/>
+    <w:bookmarkEnd w:id="94"/>
+    <w:bookmarkStart w:id="95" w:name="Xe3320f36cefde5c58e5d3a5e13a1324503ffccd"/>
     <w:p>
       <w:pPr>
         <w:pStyle w:val="Heading1"/>
@@ -4727,8 +5249,8 @@
         <w:t xml:space="preserve">TBD</w:t>
       </w:r>
     </w:p>
-    <w:bookmarkEnd w:id="83"/>
-    <w:bookmarkStart w:id="84" w:name="X64faff7e383d04341a4f234aa69d9e888d691f3"/>
+    <w:bookmarkEnd w:id="95"/>
+    <w:bookmarkStart w:id="96" w:name="X64faff7e383d04341a4f234aa69d9e888d691f3"/>
     <w:p>
       <w:pPr>
         <w:pStyle w:val="Heading1"/>
@@ -4761,7 +5283,7 @@
         <w:t xml:space="preserve">The evolving nature of digital media and AI technologies necessitates a proactive approach to standardization. By staying ahead of technological advancements and fostering a collaborative ecosystem, we can build a robust foundation for the authenticity and trustworthiness of digital content in the years to come.</w:t>
       </w:r>
     </w:p>
-    <w:bookmarkEnd w:id="84"/>
+    <w:bookmarkEnd w:id="96"/>
     <w:sectPr/>
   </w:body>
 </w:document>
@@ -5044,6 +5566,15 @@
     <w:abstractNumId w:val="991"/>
   </w:num>
   <w:num w:numId="1024">
+    <w:abstractNumId w:val="991"/>
+  </w:num>
+  <w:num w:numId="1025">
+    <w:abstractNumId w:val="991"/>
+  </w:num>
+  <w:num w:numId="1026">
+    <w:abstractNumId w:val="991"/>
+  </w:num>
+  <w:num w:numId="1027">
     <w:abstractNumId w:val="991"/>
   </w:num>
 </w:numbering>

</xml_diff>